<commit_message>
updated CV's and Personal Statement downloads
</commit_message>
<xml_diff>
--- a/assets/Personal Statement.docx
+++ b/assets/Personal Statement.docx
@@ -9,17 +9,29 @@
           <w:rFonts w:ascii="Segoe UI" w:eastAsia="Arial Nova" w:hAnsi="Segoe UI" w:cs="Segoe UI"/>
           <w:b/>
           <w:bCs/>
-          <w:sz w:val="32"/>
-          <w:szCs w:val="32"/>
-        </w:rPr>
-      </w:pPr>
-      <w:r>
+          <w:sz w:val="36"/>
+          <w:szCs w:val="36"/>
+        </w:rPr>
+      </w:pPr>
+    </w:p>
+    <w:p>
+      <w:pPr>
+        <w:spacing w:line="240" w:lineRule="auto"/>
         <w:rPr>
           <w:rFonts w:ascii="Segoe UI" w:eastAsia="Arial Nova" w:hAnsi="Segoe UI" w:cs="Segoe UI"/>
           <w:b/>
           <w:bCs/>
-          <w:sz w:val="32"/>
-          <w:szCs w:val="32"/>
+          <w:sz w:val="36"/>
+          <w:szCs w:val="36"/>
+        </w:rPr>
+      </w:pPr>
+      <w:r>
+        <w:rPr>
+          <w:rFonts w:ascii="Segoe UI" w:eastAsia="Arial Nova" w:hAnsi="Segoe UI" w:cs="Segoe UI"/>
+          <w:b/>
+          <w:bCs/>
+          <w:sz w:val="36"/>
+          <w:szCs w:val="36"/>
         </w:rPr>
         <w:t>Morgan W. T. Lowe</w:t>
       </w:r>
@@ -29,37 +41,82 @@
         <w:spacing w:line="240" w:lineRule="auto"/>
         <w:rPr>
           <w:rFonts w:ascii="Segoe UI" w:eastAsia="Arial Nova" w:hAnsi="Segoe UI" w:cs="Segoe UI"/>
-          <w:sz w:val="28"/>
-          <w:szCs w:val="28"/>
-        </w:rPr>
-      </w:pPr>
-      <w:r>
-        <w:rPr>
-          <w:rFonts w:ascii="Segoe UI" w:eastAsia="Arial Nova" w:hAnsi="Segoe UI" w:cs="Segoe UI"/>
           <w:b/>
           <w:bCs/>
-          <w:sz w:val="28"/>
-          <w:szCs w:val="28"/>
+          <w:sz w:val="24"/>
+          <w:szCs w:val="24"/>
+        </w:rPr>
+      </w:pPr>
+      <w:r>
+        <w:rPr>
+          <w:rFonts w:ascii="Segoe UI" w:eastAsia="Arial Nova" w:hAnsi="Segoe UI" w:cs="Segoe UI"/>
+          <w:b/>
+          <w:bCs/>
+          <w:sz w:val="24"/>
+          <w:szCs w:val="24"/>
         </w:rPr>
         <w:t>Personal Statement</w:t>
       </w:r>
     </w:p>
     <w:p>
       <w:pPr>
-        <w:spacing w:line="240" w:lineRule="auto"/>
-        <w:rPr>
-          <w:rFonts w:ascii="Segoe UI" w:eastAsia="Arial Nova" w:hAnsi="Segoe UI" w:cs="Segoe UI"/>
-          <w:sz w:val="20"/>
-          <w:szCs w:val="20"/>
-        </w:rPr>
-      </w:pPr>
-      <w:r>
-        <w:rPr>
-          <w:rFonts w:ascii="Segoe UI" w:eastAsia="Arial Nova" w:hAnsi="Segoe UI" w:cs="Segoe UI"/>
-          <w:sz w:val="20"/>
-          <w:szCs w:val="20"/>
-        </w:rPr>
-        <w:t xml:space="preserve">I am no stranger to challenging myself with projects. I am currently developing a slot car racing game alongside my studies at university, using Unreal Engine 5. </w:t>
+        <w:rPr>
+          <w:rFonts w:ascii="Segoe UI" w:hAnsi="Segoe UI" w:cs="Segoe UI"/>
+        </w:rPr>
+      </w:pPr>
+      <w:r>
+        <w:rPr>
+          <w:rFonts w:ascii="Segoe UI" w:hAnsi="Segoe UI" w:cs="Segoe UI"/>
+        </w:rPr>
+        <w:t xml:space="preserve">My experience in the Forza franchise brings a lot of value to </w:t>
+      </w:r>
+      <w:r>
+        <w:rPr>
+          <w:rFonts w:ascii="Segoe UI" w:hAnsi="Segoe UI" w:cs="Segoe UI"/>
+        </w:rPr>
+        <w:t xml:space="preserve">a </w:t>
+      </w:r>
+      <w:r>
+        <w:rPr>
+          <w:rFonts w:ascii="Segoe UI" w:hAnsi="Segoe UI" w:cs="Segoe UI"/>
+        </w:rPr>
+        <w:t>role in the team, as I offer an insight from a competitive player, combined with the knowledge I have gained in my course.</w:t>
+      </w:r>
+      <w:r>
+        <w:rPr>
+          <w:rFonts w:ascii="Segoe UI" w:hAnsi="Segoe UI" w:cs="Segoe UI"/>
+        </w:rPr>
+        <w:t xml:space="preserve"> I have a deep </w:t>
+      </w:r>
+      <w:r>
+        <w:rPr>
+          <w:rFonts w:ascii="Segoe UI" w:hAnsi="Segoe UI" w:cs="Segoe UI"/>
+        </w:rPr>
+        <w:t xml:space="preserve">practical </w:t>
+      </w:r>
+      <w:r>
+        <w:rPr>
+          <w:rFonts w:ascii="Segoe UI" w:hAnsi="Segoe UI" w:cs="Segoe UI"/>
+        </w:rPr>
+        <w:t xml:space="preserve">understanding of the </w:t>
+      </w:r>
+      <w:r>
+        <w:rPr>
+          <w:rFonts w:ascii="Segoe UI" w:hAnsi="Segoe UI" w:cs="Segoe UI"/>
+        </w:rPr>
+        <w:t>game’s</w:t>
+      </w:r>
+      <w:r>
+        <w:rPr>
+          <w:rFonts w:ascii="Segoe UI" w:hAnsi="Segoe UI" w:cs="Segoe UI"/>
+        </w:rPr>
+        <w:t xml:space="preserve"> physics, and </w:t>
+      </w:r>
+      <w:r>
+        <w:rPr>
+          <w:rFonts w:ascii="Segoe UI" w:hAnsi="Segoe UI" w:cs="Segoe UI"/>
+        </w:rPr>
+        <w:t>small nuances that casual players may not have experienced.</w:t>
       </w:r>
     </w:p>
     <w:p>
@@ -67,17 +124,49 @@
         <w:spacing w:line="240" w:lineRule="auto"/>
         <w:rPr>
           <w:rFonts w:ascii="Segoe UI" w:eastAsia="Arial Nova" w:hAnsi="Segoe UI" w:cs="Segoe UI"/>
-          <w:sz w:val="20"/>
-          <w:szCs w:val="20"/>
-        </w:rPr>
-      </w:pPr>
-      <w:r>
-        <w:rPr>
-          <w:rFonts w:ascii="Segoe UI" w:eastAsia="Arial Nova" w:hAnsi="Segoe UI" w:cs="Segoe UI"/>
-          <w:sz w:val="20"/>
-          <w:szCs w:val="20"/>
-        </w:rPr>
-        <w:t>I have a concrete understanding of C++ which I have developed at my time at university. I also have experience in Python, C#, and Java script. I am also currently developing my skills in HTML and CSS. In addition, I have experience in modelling software, primarily Autodesk Maya. I have additional experience in Adobe products such as Photoshop, Illustrator and Audition which I have been using within my project workflow.</w:t>
+        </w:rPr>
+      </w:pPr>
+      <w:r>
+        <w:rPr>
+          <w:rFonts w:ascii="Segoe UI" w:eastAsia="Arial Nova" w:hAnsi="Segoe UI" w:cs="Segoe UI"/>
+        </w:rPr>
+        <w:t xml:space="preserve">I am no stranger to challenging myself with </w:t>
+      </w:r>
+      <w:r>
+        <w:rPr>
+          <w:rFonts w:ascii="Segoe UI" w:eastAsia="Arial Nova" w:hAnsi="Segoe UI" w:cs="Segoe UI"/>
+        </w:rPr>
+        <w:t xml:space="preserve">new </w:t>
+      </w:r>
+      <w:r>
+        <w:rPr>
+          <w:rFonts w:ascii="Segoe UI" w:eastAsia="Arial Nova" w:hAnsi="Segoe UI" w:cs="Segoe UI"/>
+        </w:rPr>
+        <w:t>projects</w:t>
+      </w:r>
+      <w:r>
+        <w:rPr>
+          <w:rFonts w:ascii="Segoe UI" w:eastAsia="Arial Nova" w:hAnsi="Segoe UI" w:cs="Segoe UI"/>
+        </w:rPr>
+        <w:t xml:space="preserve"> outside my comfort zone</w:t>
+      </w:r>
+      <w:r>
+        <w:rPr>
+          <w:rFonts w:ascii="Segoe UI" w:eastAsia="Arial Nova" w:hAnsi="Segoe UI" w:cs="Segoe UI"/>
+        </w:rPr>
+        <w:t>. I am currently developing a slot car racing game</w:t>
+      </w:r>
+      <w:r>
+        <w:rPr>
+          <w:rFonts w:ascii="Segoe UI" w:eastAsia="Arial Nova" w:hAnsi="Segoe UI" w:cs="Segoe UI"/>
+        </w:rPr>
+        <w:t xml:space="preserve"> (Slot Wars, found in my online portfolio)</w:t>
+      </w:r>
+      <w:r>
+        <w:rPr>
+          <w:rFonts w:ascii="Segoe UI" w:eastAsia="Arial Nova" w:hAnsi="Segoe UI" w:cs="Segoe UI"/>
+        </w:rPr>
+        <w:t xml:space="preserve"> alongside my studies at university, using Unreal Engine 5.</w:t>
       </w:r>
     </w:p>
     <w:p>
@@ -85,17 +174,87 @@
         <w:spacing w:line="240" w:lineRule="auto"/>
         <w:rPr>
           <w:rFonts w:ascii="Segoe UI" w:eastAsia="Arial Nova" w:hAnsi="Segoe UI" w:cs="Segoe UI"/>
-          <w:sz w:val="20"/>
-          <w:szCs w:val="20"/>
-        </w:rPr>
-      </w:pPr>
-      <w:r>
-        <w:rPr>
-          <w:rFonts w:ascii="Segoe UI" w:eastAsia="Arial Nova" w:hAnsi="Segoe UI" w:cs="Segoe UI"/>
-          <w:sz w:val="20"/>
-          <w:szCs w:val="20"/>
-        </w:rPr>
-        <w:t>I have ample experience in collaborative practice, where I would work in a team to prototype games. This includes:</w:t>
+        </w:rPr>
+      </w:pPr>
+      <w:r>
+        <w:rPr>
+          <w:rFonts w:ascii="Segoe UI" w:eastAsia="Arial Nova" w:hAnsi="Segoe UI" w:cs="Segoe UI"/>
+        </w:rPr>
+        <w:t xml:space="preserve">I have a concrete understanding of C++ </w:t>
+      </w:r>
+      <w:r>
+        <w:rPr>
+          <w:rFonts w:ascii="Segoe UI" w:eastAsia="Arial Nova" w:hAnsi="Segoe UI" w:cs="Segoe UI"/>
+        </w:rPr>
+        <w:t>learnt throughout</w:t>
+      </w:r>
+      <w:r>
+        <w:rPr>
+          <w:rFonts w:ascii="Segoe UI" w:eastAsia="Arial Nova" w:hAnsi="Segoe UI" w:cs="Segoe UI"/>
+        </w:rPr>
+        <w:t xml:space="preserve"> my time at university. </w:t>
+      </w:r>
+      <w:r>
+        <w:rPr>
+          <w:rFonts w:ascii="Segoe UI" w:eastAsia="Arial Nova" w:hAnsi="Segoe UI" w:cs="Segoe UI"/>
+        </w:rPr>
+        <w:t>E</w:t>
+      </w:r>
+      <w:r>
+        <w:rPr>
+          <w:rFonts w:ascii="Segoe UI" w:eastAsia="Arial Nova" w:hAnsi="Segoe UI" w:cs="Segoe UI"/>
+        </w:rPr>
+        <w:t>xperience</w:t>
+      </w:r>
+      <w:r>
+        <w:rPr>
+          <w:rFonts w:ascii="Segoe UI" w:eastAsia="Arial Nova" w:hAnsi="Segoe UI" w:cs="Segoe UI"/>
+        </w:rPr>
+        <w:t xml:space="preserve"> has also been developed</w:t>
+      </w:r>
+      <w:r>
+        <w:rPr>
+          <w:rFonts w:ascii="Segoe UI" w:eastAsia="Arial Nova" w:hAnsi="Segoe UI" w:cs="Segoe UI"/>
+        </w:rPr>
+        <w:t xml:space="preserve"> in Python, C#, and Java script. I am </w:t>
+      </w:r>
+      <w:r>
+        <w:rPr>
+          <w:rFonts w:ascii="Segoe UI" w:eastAsia="Arial Nova" w:hAnsi="Segoe UI" w:cs="Segoe UI"/>
+        </w:rPr>
+        <w:t>additionally</w:t>
+      </w:r>
+      <w:r>
+        <w:rPr>
+          <w:rFonts w:ascii="Segoe UI" w:eastAsia="Arial Nova" w:hAnsi="Segoe UI" w:cs="Segoe UI"/>
+        </w:rPr>
+        <w:t xml:space="preserve"> developing my skills in HTML and CSS</w:t>
+      </w:r>
+      <w:r>
+        <w:rPr>
+          <w:rFonts w:ascii="Segoe UI" w:eastAsia="Arial Nova" w:hAnsi="Segoe UI" w:cs="Segoe UI"/>
+        </w:rPr>
+        <w:t xml:space="preserve"> and </w:t>
+      </w:r>
+      <w:r>
+        <w:rPr>
+          <w:rFonts w:ascii="Segoe UI" w:eastAsia="Arial Nova" w:hAnsi="Segoe UI" w:cs="Segoe UI"/>
+        </w:rPr>
+        <w:t>in modelling software, primarily Autodesk Maya. I have additional experience in Adobe products such as Photoshop, Illustrator and Audition which I have been using within my project workflow.</w:t>
+      </w:r>
+    </w:p>
+    <w:p>
+      <w:pPr>
+        <w:spacing w:line="240" w:lineRule="auto"/>
+        <w:rPr>
+          <w:rFonts w:ascii="Segoe UI" w:eastAsia="Arial Nova" w:hAnsi="Segoe UI" w:cs="Segoe UI"/>
+        </w:rPr>
+      </w:pPr>
+      <w:r>
+        <w:rPr>
+          <w:rFonts w:ascii="Segoe UI" w:eastAsia="Arial Nova" w:hAnsi="Segoe UI" w:cs="Segoe UI"/>
+        </w:rPr>
+        <w:t>I have ample experience in collaborative practice, where I work in a team to prototype games. This includes:</w:t>
       </w:r>
     </w:p>
     <w:p>
@@ -108,25 +267,13 @@
         <w:spacing w:line="240" w:lineRule="auto"/>
         <w:rPr>
           <w:rFonts w:ascii="Segoe UI" w:eastAsia="Arial Nova" w:hAnsi="Segoe UI" w:cs="Segoe UI"/>
-          <w:sz w:val="20"/>
-          <w:szCs w:val="20"/>
-        </w:rPr>
-      </w:pPr>
-      <w:r>
-        <w:rPr>
-          <w:rFonts w:ascii="Segoe UI" w:eastAsia="Arial Nova" w:hAnsi="Segoe UI" w:cs="Segoe UI"/>
-          <w:sz w:val="20"/>
-          <w:szCs w:val="20"/>
-        </w:rPr>
-        <w:t>Brainstorming</w:t>
-      </w:r>
-      <w:r>
-        <w:rPr>
-          <w:rFonts w:ascii="Segoe UI" w:eastAsia="Arial Nova" w:hAnsi="Segoe UI" w:cs="Segoe UI"/>
-          <w:sz w:val="20"/>
-          <w:szCs w:val="20"/>
-        </w:rPr>
-        <w:t>: being creative with ideas to produce an interesting product.</w:t>
+        </w:rPr>
+      </w:pPr>
+      <w:r>
+        <w:rPr>
+          <w:rFonts w:ascii="Segoe UI" w:eastAsia="Arial Nova" w:hAnsi="Segoe UI" w:cs="Segoe UI"/>
+        </w:rPr>
+        <w:t>Brainstorming: being creative with ideas to produce an interesting product.</w:t>
       </w:r>
     </w:p>
     <w:p>
@@ -139,25 +286,13 @@
         <w:spacing w:line="240" w:lineRule="auto"/>
         <w:rPr>
           <w:rFonts w:ascii="Segoe UI" w:eastAsia="Arial Nova" w:hAnsi="Segoe UI" w:cs="Segoe UI"/>
-          <w:sz w:val="20"/>
-          <w:szCs w:val="20"/>
-        </w:rPr>
-      </w:pPr>
-      <w:r>
-        <w:rPr>
-          <w:rFonts w:ascii="Segoe UI" w:eastAsia="Arial Nova" w:hAnsi="Segoe UI" w:cs="Segoe UI"/>
-          <w:sz w:val="20"/>
-          <w:szCs w:val="20"/>
-        </w:rPr>
-        <w:t>Quick prototyping and evaluation</w:t>
-      </w:r>
-      <w:r>
-        <w:rPr>
-          <w:rFonts w:ascii="Segoe UI" w:eastAsia="Arial Nova" w:hAnsi="Segoe UI" w:cs="Segoe UI"/>
-          <w:sz w:val="20"/>
-          <w:szCs w:val="20"/>
-        </w:rPr>
-        <w:t>: debating about design pillars and their advantages and disadvantages.</w:t>
+        </w:rPr>
+      </w:pPr>
+      <w:r>
+        <w:rPr>
+          <w:rFonts w:ascii="Segoe UI" w:eastAsia="Arial Nova" w:hAnsi="Segoe UI" w:cs="Segoe UI"/>
+        </w:rPr>
+        <w:t>Quick prototyping and evaluation: debating about design pillars and their advantages and disadvantages.</w:t>
       </w:r>
     </w:p>
     <w:p>
@@ -170,25 +305,13 @@
         <w:spacing w:line="240" w:lineRule="auto"/>
         <w:rPr>
           <w:rFonts w:ascii="Segoe UI" w:eastAsia="Arial Nova" w:hAnsi="Segoe UI" w:cs="Segoe UI"/>
-          <w:sz w:val="20"/>
-          <w:szCs w:val="20"/>
-        </w:rPr>
-      </w:pPr>
-      <w:r>
-        <w:rPr>
-          <w:rFonts w:ascii="Segoe UI" w:eastAsia="Arial Nova" w:hAnsi="Segoe UI" w:cs="Segoe UI"/>
-          <w:sz w:val="20"/>
-          <w:szCs w:val="20"/>
-        </w:rPr>
-        <w:t>Game testing and user feedback</w:t>
-      </w:r>
-      <w:r>
-        <w:rPr>
-          <w:rFonts w:ascii="Segoe UI" w:eastAsia="Arial Nova" w:hAnsi="Segoe UI" w:cs="Segoe UI"/>
-          <w:sz w:val="20"/>
-          <w:szCs w:val="20"/>
-        </w:rPr>
-        <w:t>: gathering data in an efficient manner and understanding where flaws could be in a game design.</w:t>
+        </w:rPr>
+      </w:pPr>
+      <w:r>
+        <w:rPr>
+          <w:rFonts w:ascii="Segoe UI" w:eastAsia="Arial Nova" w:hAnsi="Segoe UI" w:cs="Segoe UI"/>
+        </w:rPr>
+        <w:t>Game testing and user feedback: gathering data in an efficient manner and understanding where flaws could be in a game design.</w:t>
       </w:r>
     </w:p>
     <w:p>
@@ -201,25 +324,13 @@
         <w:spacing w:line="240" w:lineRule="auto"/>
         <w:rPr>
           <w:rFonts w:ascii="Segoe UI" w:eastAsia="Arial Nova" w:hAnsi="Segoe UI" w:cs="Segoe UI"/>
-          <w:sz w:val="20"/>
-          <w:szCs w:val="20"/>
-        </w:rPr>
-      </w:pPr>
-      <w:r>
-        <w:rPr>
-          <w:rFonts w:ascii="Segoe UI" w:eastAsia="Arial Nova" w:hAnsi="Segoe UI" w:cs="Segoe UI"/>
-          <w:sz w:val="20"/>
-          <w:szCs w:val="20"/>
-        </w:rPr>
-        <w:t>Time management (around 40 minutes of preparation)</w:t>
-      </w:r>
-      <w:r>
-        <w:rPr>
-          <w:rFonts w:ascii="Segoe UI" w:eastAsia="Arial Nova" w:hAnsi="Segoe UI" w:cs="Segoe UI"/>
-          <w:sz w:val="20"/>
-          <w:szCs w:val="20"/>
-        </w:rPr>
-        <w:t>: Preparing for future tasks so deadlines are met without any stress.</w:t>
+        </w:rPr>
+      </w:pPr>
+      <w:r>
+        <w:rPr>
+          <w:rFonts w:ascii="Segoe UI" w:eastAsia="Arial Nova" w:hAnsi="Segoe UI" w:cs="Segoe UI"/>
+        </w:rPr>
+        <w:t>Time management (around 40 minutes of preparation): Preparing for future tasks so deadlines are met without any stress.</w:t>
       </w:r>
     </w:p>
     <w:p>
@@ -232,29 +343,91 @@
         <w:spacing w:line="240" w:lineRule="auto"/>
         <w:rPr>
           <w:rFonts w:ascii="Segoe UI" w:eastAsia="Arial Nova" w:hAnsi="Segoe UI" w:cs="Segoe UI"/>
-          <w:sz w:val="20"/>
-          <w:szCs w:val="20"/>
-        </w:rPr>
-      </w:pPr>
-      <w:r>
-        <w:rPr>
-          <w:rFonts w:ascii="Segoe UI" w:eastAsia="Arial Nova" w:hAnsi="Segoe UI" w:cs="Segoe UI"/>
-          <w:sz w:val="20"/>
-          <w:szCs w:val="20"/>
-        </w:rPr>
-        <w:t>Vocal presentation</w:t>
-      </w:r>
-      <w:r>
-        <w:rPr>
-          <w:rFonts w:ascii="Segoe UI" w:eastAsia="Arial Nova" w:hAnsi="Segoe UI" w:cs="Segoe UI"/>
-          <w:sz w:val="20"/>
-          <w:szCs w:val="20"/>
-        </w:rPr>
-        <w:t>: being confident with talking to an audience.</w:t>
+        </w:rPr>
+      </w:pPr>
+      <w:r>
+        <w:rPr>
+          <w:rFonts w:ascii="Segoe UI" w:eastAsia="Arial Nova" w:hAnsi="Segoe UI" w:cs="Segoe UI"/>
+        </w:rPr>
+        <w:t>Vocal presentation: being confident with talking to an audience.</w:t>
       </w:r>
     </w:p>
-    <w:p/>
+    <w:p>
+      <w:pPr>
+        <w:spacing w:line="240" w:lineRule="auto"/>
+        <w:rPr>
+          <w:rFonts w:ascii="Segoe UI" w:eastAsia="Arial Nova" w:hAnsi="Segoe UI" w:cs="Segoe UI"/>
+        </w:rPr>
+      </w:pPr>
+      <w:r>
+        <w:rPr>
+          <w:rFonts w:ascii="Segoe UI" w:eastAsia="Arial Nova" w:hAnsi="Segoe UI" w:cs="Segoe UI"/>
+        </w:rPr>
+        <w:t>I have taken part in multiple game jams, and I am going to participate in the next Global Game Jam.</w:t>
+      </w:r>
+      <w:r>
+        <w:rPr>
+          <w:rFonts w:ascii="Segoe UI" w:eastAsia="Arial Nova" w:hAnsi="Segoe UI" w:cs="Segoe UI"/>
+        </w:rPr>
+        <w:t xml:space="preserve"> Game jams have offered me the opportunity to get a grasp on a fast-paced working environment, rapid prototyping and collaboration.</w:t>
+      </w:r>
+    </w:p>
+    <w:p>
+      <w:pPr>
+        <w:spacing w:line="240" w:lineRule="auto"/>
+        <w:rPr>
+          <w:rFonts w:ascii="Segoe UI" w:eastAsia="Arial Nova" w:hAnsi="Segoe UI" w:cs="Segoe UI"/>
+        </w:rPr>
+      </w:pPr>
+      <w:r>
+        <w:rPr>
+          <w:rFonts w:ascii="Segoe UI" w:eastAsia="Arial Nova" w:hAnsi="Segoe UI" w:cs="Segoe UI"/>
+        </w:rPr>
+        <w:t xml:space="preserve">I have a </w:t>
+      </w:r>
+      <w:proofErr w:type="spellStart"/>
+      <w:r>
+        <w:rPr>
+          <w:rFonts w:ascii="Segoe UI" w:eastAsia="Arial Nova" w:hAnsi="Segoe UI" w:cs="Segoe UI"/>
+        </w:rPr>
+        <w:t>drivers</w:t>
+      </w:r>
+      <w:proofErr w:type="spellEnd"/>
+      <w:r>
+        <w:rPr>
+          <w:rFonts w:ascii="Segoe UI" w:eastAsia="Arial Nova" w:hAnsi="Segoe UI" w:cs="Segoe UI"/>
+        </w:rPr>
+        <w:t xml:space="preserve"> license, so I can commute to the studio by car.</w:t>
+      </w:r>
+    </w:p>
+    <w:p>
+      <w:pPr>
+        <w:spacing w:line="240" w:lineRule="auto"/>
+        <w:rPr>
+          <w:rFonts w:ascii="Segoe UI" w:eastAsia="Arial Nova" w:hAnsi="Segoe UI" w:cs="Segoe UI"/>
+        </w:rPr>
+      </w:pPr>
+      <w:r>
+        <w:rPr>
+          <w:rFonts w:ascii="Segoe UI" w:eastAsia="Arial Nova" w:hAnsi="Segoe UI" w:cs="Segoe UI"/>
+        </w:rPr>
+        <w:t xml:space="preserve">In conclusion, </w:t>
+      </w:r>
+      <w:r>
+        <w:rPr>
+          <w:rFonts w:ascii="Segoe UI" w:eastAsia="Arial Nova" w:hAnsi="Segoe UI" w:cs="Segoe UI"/>
+        </w:rPr>
+        <w:t>the skills I am developing in university, paired with my personal projects make me well-prepared for a role at Playground Games</w:t>
+      </w:r>
+      <w:r>
+        <w:rPr>
+          <w:rFonts w:ascii="Segoe UI" w:eastAsia="Arial Nova" w:hAnsi="Segoe UI" w:cs="Segoe UI"/>
+        </w:rPr>
+        <w:t>. This role aligns with my ambitions perfectly, and I am eager to meet the team behind my favourite franchise, and work alongside them.</w:t>
+      </w:r>
+    </w:p>
     <w:sectPr>
+      <w:headerReference w:type="default" r:id="rId7"/>
       <w:pgSz w:w="11906" w:h="16838"/>
       <w:pgMar w:top="1440" w:right="1440" w:bottom="1440" w:left="1440" w:header="708" w:footer="708" w:gutter="0"/>
       <w:cols w:space="708"/>
@@ -262,6 +435,222 @@
     </w:sectPr>
   </w:body>
 </w:document>
+</file>
+
+<file path=word/endnotes.xml><?xml version="1.0" encoding="utf-8"?>
+<w:endnotes xmlns:wpc="http://schemas.microsoft.com/office/word/2010/wordprocessingCanvas" xmlns:cx="http://schemas.microsoft.com/office/drawing/2014/chartex" xmlns:cx1="http://schemas.microsoft.com/office/drawing/2015/9/8/chartex" xmlns:cx2="http://schemas.microsoft.com/office/drawing/2015/10/21/chartex" xmlns:cx3="http://schemas.microsoft.com/office/drawing/2016/5/9/chartex" xmlns:cx4="http://schemas.microsoft.com/office/drawing/2016/5/10/chartex" xmlns:cx5="http://schemas.microsoft.com/office/drawing/2016/5/11/chartex" xmlns:cx6="http://schemas.microsoft.com/office/drawing/2016/5/12/chartex" xmlns:cx7="http://schemas.microsoft.com/office/drawing/2016/5/13/chartex" xmlns:cx8="http://schemas.microsoft.com/office/drawing/2016/5/14/chartex" xmlns:mc="http://schemas.openxmlformats.org/markup-compatibility/2006" xmlns:aink="http://schemas.microsoft.com/office/drawing/2016/ink" xmlns:am3d="http://schemas.microsoft.com/office/drawing/2017/model3d" xmlns:o="urn:schemas-microsoft-com:office:office" xmlns:oel="http://schemas.microsoft.com/office/2019/extlst" xmlns:r="http://schemas.openxmlformats.org/officeDocument/2006/relationships" xmlns:m="http://schemas.openxmlformats.org/officeDocument/2006/math" xmlns:v="urn:schemas-microsoft-com:vml" xmlns:wp14="http://schemas.microsoft.com/office/word/2010/wordprocessingDrawing" xmlns:wp="http://schemas.openxmlformats.org/drawingml/2006/wordprocessingDrawing" xmlns:w10="urn:schemas-microsoft-com:office:word" xmlns:w="http://schemas.openxmlformats.org/wordprocessingml/2006/main" xmlns:w14="http://schemas.microsoft.com/office/word/2010/wordml" xmlns:w15="http://schemas.microsoft.com/office/word/2012/wordml" xmlns:w16cex="http://schemas.microsoft.com/office/word/2018/wordml/cex" xmlns:w16cid="http://schemas.microsoft.com/office/word/2016/wordml/cid" xmlns:w16="http://schemas.microsoft.com/office/word/2018/wordml" xmlns:w16du="http://schemas.microsoft.com/office/word/2023/wordml/word16du" xmlns:w16sdtdh="http://schemas.microsoft.com/office/word/2020/wordml/sdtdatahash" xmlns:w16sdtfl="http://schemas.microsoft.com/office/word/2024/wordml/sdtformatlock" xmlns:w16se="http://schemas.microsoft.com/office/word/2015/wordml/symex" xmlns:wpg="http://schemas.microsoft.com/office/word/2010/wordprocessingGroup" xmlns:wpi="http://schemas.microsoft.com/office/word/2010/wordprocessingInk" xmlns:wne="http://schemas.microsoft.com/office/word/2006/wordml" xmlns:wps="http://schemas.microsoft.com/office/word/2010/wordprocessingShape" mc:Ignorable="w14 w15 w16se w16cid w16 w16cex w16sdtdh w16sdtfl w16du wp14">
+  <w:endnote w:type="separator" w:id="-1">
+    <w:p>
+      <w:pPr>
+        <w:spacing w:after="0" w:line="240" w:lineRule="auto"/>
+      </w:pPr>
+      <w:r>
+        <w:separator/>
+      </w:r>
+    </w:p>
+  </w:endnote>
+  <w:endnote w:type="continuationSeparator" w:id="0">
+    <w:p>
+      <w:pPr>
+        <w:spacing w:after="0" w:line="240" w:lineRule="auto"/>
+      </w:pPr>
+      <w:r>
+        <w:continuationSeparator/>
+      </w:r>
+    </w:p>
+  </w:endnote>
+</w:endnotes>
+</file>
+
+<file path=word/footnotes.xml><?xml version="1.0" encoding="utf-8"?>
+<w:footnotes xmlns:wpc="http://schemas.microsoft.com/office/word/2010/wordprocessingCanvas" xmlns:cx="http://schemas.microsoft.com/office/drawing/2014/chartex" xmlns:cx1="http://schemas.microsoft.com/office/drawing/2015/9/8/chartex" xmlns:cx2="http://schemas.microsoft.com/office/drawing/2015/10/21/chartex" xmlns:cx3="http://schemas.microsoft.com/office/drawing/2016/5/9/chartex" xmlns:cx4="http://schemas.microsoft.com/office/drawing/2016/5/10/chartex" xmlns:cx5="http://schemas.microsoft.com/office/drawing/2016/5/11/chartex" xmlns:cx6="http://schemas.microsoft.com/office/drawing/2016/5/12/chartex" xmlns:cx7="http://schemas.microsoft.com/office/drawing/2016/5/13/chartex" xmlns:cx8="http://schemas.microsoft.com/office/drawing/2016/5/14/chartex" xmlns:mc="http://schemas.openxmlformats.org/markup-compatibility/2006" xmlns:aink="http://schemas.microsoft.com/office/drawing/2016/ink" xmlns:am3d="http://schemas.microsoft.com/office/drawing/2017/model3d" xmlns:o="urn:schemas-microsoft-com:office:office" xmlns:oel="http://schemas.microsoft.com/office/2019/extlst" xmlns:r="http://schemas.openxmlformats.org/officeDocument/2006/relationships" xmlns:m="http://schemas.openxmlformats.org/officeDocument/2006/math" xmlns:v="urn:schemas-microsoft-com:vml" xmlns:wp14="http://schemas.microsoft.com/office/word/2010/wordprocessingDrawing" xmlns:wp="http://schemas.openxmlformats.org/drawingml/2006/wordprocessingDrawing" xmlns:w10="urn:schemas-microsoft-com:office:word" xmlns:w="http://schemas.openxmlformats.org/wordprocessingml/2006/main" xmlns:w14="http://schemas.microsoft.com/office/word/2010/wordml" xmlns:w15="http://schemas.microsoft.com/office/word/2012/wordml" xmlns:w16cex="http://schemas.microsoft.com/office/word/2018/wordml/cex" xmlns:w16cid="http://schemas.microsoft.com/office/word/2016/wordml/cid" xmlns:w16="http://schemas.microsoft.com/office/word/2018/wordml" xmlns:w16du="http://schemas.microsoft.com/office/word/2023/wordml/word16du" xmlns:w16sdtdh="http://schemas.microsoft.com/office/word/2020/wordml/sdtdatahash" xmlns:w16sdtfl="http://schemas.microsoft.com/office/word/2024/wordml/sdtformatlock" xmlns:w16se="http://schemas.microsoft.com/office/word/2015/wordml/symex" xmlns:wpg="http://schemas.microsoft.com/office/word/2010/wordprocessingGroup" xmlns:wpi="http://schemas.microsoft.com/office/word/2010/wordprocessingInk" xmlns:wne="http://schemas.microsoft.com/office/word/2006/wordml" xmlns:wps="http://schemas.microsoft.com/office/word/2010/wordprocessingShape" mc:Ignorable="w14 w15 w16se w16cid w16 w16cex w16sdtdh w16sdtfl w16du wp14">
+  <w:footnote w:type="separator" w:id="-1">
+    <w:p>
+      <w:pPr>
+        <w:spacing w:after="0" w:line="240" w:lineRule="auto"/>
+      </w:pPr>
+      <w:r>
+        <w:separator/>
+      </w:r>
+    </w:p>
+  </w:footnote>
+  <w:footnote w:type="continuationSeparator" w:id="0">
+    <w:p>
+      <w:pPr>
+        <w:spacing w:after="0" w:line="240" w:lineRule="auto"/>
+      </w:pPr>
+      <w:r>
+        <w:continuationSeparator/>
+      </w:r>
+    </w:p>
+  </w:footnote>
+</w:footnotes>
+</file>
+
+<file path=word/header1.xml><?xml version="1.0" encoding="utf-8"?>
+<w:hdr xmlns:wpc="http://schemas.microsoft.com/office/word/2010/wordprocessingCanvas" xmlns:cx="http://schemas.microsoft.com/office/drawing/2014/chartex" xmlns:cx1="http://schemas.microsoft.com/office/drawing/2015/9/8/chartex" xmlns:cx2="http://schemas.microsoft.com/office/drawing/2015/10/21/chartex" xmlns:cx3="http://schemas.microsoft.com/office/drawing/2016/5/9/chartex" xmlns:cx4="http://schemas.microsoft.com/office/drawing/2016/5/10/chartex" xmlns:cx5="http://schemas.microsoft.com/office/drawing/2016/5/11/chartex" xmlns:cx6="http://schemas.microsoft.com/office/drawing/2016/5/12/chartex" xmlns:cx7="http://schemas.microsoft.com/office/drawing/2016/5/13/chartex" xmlns:cx8="http://schemas.microsoft.com/office/drawing/2016/5/14/chartex" xmlns:mc="http://schemas.openxmlformats.org/markup-compatibility/2006" xmlns:aink="http://schemas.microsoft.com/office/drawing/2016/ink" xmlns:am3d="http://schemas.microsoft.com/office/drawing/2017/model3d" xmlns:o="urn:schemas-microsoft-com:office:office" xmlns:oel="http://schemas.microsoft.com/office/2019/extlst" xmlns:r="http://schemas.openxmlformats.org/officeDocument/2006/relationships" xmlns:m="http://schemas.openxmlformats.org/officeDocument/2006/math" xmlns:v="urn:schemas-microsoft-com:vml" xmlns:wp14="http://schemas.microsoft.com/office/word/2010/wordprocessingDrawing" xmlns:wp="http://schemas.openxmlformats.org/drawingml/2006/wordprocessingDrawing" xmlns:w10="urn:schemas-microsoft-com:office:word" xmlns:w="http://schemas.openxmlformats.org/wordprocessingml/2006/main" xmlns:w14="http://schemas.microsoft.com/office/word/2010/wordml" xmlns:w15="http://schemas.microsoft.com/office/word/2012/wordml" xmlns:w16cex="http://schemas.microsoft.com/office/word/2018/wordml/cex" xmlns:w16cid="http://schemas.microsoft.com/office/word/2016/wordml/cid" xmlns:w16="http://schemas.microsoft.com/office/word/2018/wordml" xmlns:w16du="http://schemas.microsoft.com/office/word/2023/wordml/word16du" xmlns:w16sdtdh="http://schemas.microsoft.com/office/word/2020/wordml/sdtdatahash" xmlns:w16sdtfl="http://schemas.microsoft.com/office/word/2024/wordml/sdtformatlock" xmlns:w16se="http://schemas.microsoft.com/office/word/2015/wordml/symex" xmlns:wpg="http://schemas.microsoft.com/office/word/2010/wordprocessingGroup" xmlns:wpi="http://schemas.microsoft.com/office/word/2010/wordprocessingInk" xmlns:wne="http://schemas.microsoft.com/office/word/2006/wordml" xmlns:wps="http://schemas.microsoft.com/office/word/2010/wordprocessingShape" mc:Ignorable="w14 w15 w16se w16cid w16 w16cex w16sdtdh w16sdtfl w16du wp14">
+  <w:p>
+    <w:pPr>
+      <w:pStyle w:val="Header"/>
+      <w:rPr>
+        <w:rFonts w:ascii="Segoe UI" w:hAnsi="Segoe UI" w:cs="Segoe UI"/>
+        <w:color w:val="050F1E"/>
+        <w:sz w:val="20"/>
+        <w:szCs w:val="20"/>
+      </w:rPr>
+    </w:pPr>
+    <w:r>
+      <w:rPr>
+        <w:rFonts w:ascii="Segoe UI" w:eastAsia="Arial Nova" w:hAnsi="Segoe UI" w:cs="Segoe UI"/>
+        <w:noProof/>
+        <w:color w:val="050F1E"/>
+      </w:rPr>
+      <mc:AlternateContent>
+        <mc:Choice Requires="wps">
+          <w:drawing>
+            <wp:anchor distT="0" distB="0" distL="114300" distR="114300" simplePos="0" relativeHeight="251659264" behindDoc="1" locked="0" layoutInCell="1" allowOverlap="1" wp14:anchorId="722F7BD8" wp14:editId="7E8D5AC0">
+              <wp:simplePos x="0" y="0"/>
+              <wp:positionH relativeFrom="column">
+                <wp:posOffset>-990600</wp:posOffset>
+              </wp:positionH>
+              <wp:positionV relativeFrom="paragraph">
+                <wp:posOffset>-440056</wp:posOffset>
+              </wp:positionV>
+              <wp:extent cx="7726680" cy="1038225"/>
+              <wp:effectExtent l="0" t="0" r="7620" b="9525"/>
+              <wp:wrapNone/>
+              <wp:docPr id="1278842429" name="Rectangle 2"/>
+              <wp:cNvGraphicFramePr/>
+              <a:graphic xmlns:a="http://schemas.openxmlformats.org/drawingml/2006/main">
+                <a:graphicData uri="http://schemas.microsoft.com/office/word/2010/wordprocessingShape">
+                  <wps:wsp>
+                    <wps:cNvSpPr/>
+                    <wps:spPr>
+                      <a:xfrm>
+                        <a:off x="0" y="0"/>
+                        <a:ext cx="7726680" cy="1038225"/>
+                      </a:xfrm>
+                      <a:prstGeom prst="rect">
+                        <a:avLst/>
+                      </a:prstGeom>
+                      <a:solidFill>
+                        <a:srgbClr val="F3F3FA"/>
+                      </a:solidFill>
+                      <a:ln>
+                        <a:noFill/>
+                      </a:ln>
+                    </wps:spPr>
+                    <wps:style>
+                      <a:lnRef idx="2">
+                        <a:schemeClr val="accent1">
+                          <a:shade val="15000"/>
+                        </a:schemeClr>
+                      </a:lnRef>
+                      <a:fillRef idx="1">
+                        <a:schemeClr val="accent1"/>
+                      </a:fillRef>
+                      <a:effectRef idx="0">
+                        <a:schemeClr val="accent1"/>
+                      </a:effectRef>
+                      <a:fontRef idx="minor">
+                        <a:schemeClr val="lt1"/>
+                      </a:fontRef>
+                    </wps:style>
+                    <wps:bodyPr rot="0" spcFirstLastPara="0" vertOverflow="overflow" horzOverflow="overflow" vert="horz" wrap="square" lIns="91440" tIns="45720" rIns="91440" bIns="45720" numCol="1" spcCol="0" rtlCol="0" fromWordArt="0" anchor="ctr" anchorCtr="0" forceAA="0" compatLnSpc="1">
+                      <a:prstTxWarp prst="textNoShape">
+                        <a:avLst/>
+                      </a:prstTxWarp>
+                      <a:noAutofit/>
+                    </wps:bodyPr>
+                  </wps:wsp>
+                </a:graphicData>
+              </a:graphic>
+              <wp14:sizeRelH relativeFrom="margin">
+                <wp14:pctWidth>0</wp14:pctWidth>
+              </wp14:sizeRelH>
+              <wp14:sizeRelV relativeFrom="margin">
+                <wp14:pctHeight>0</wp14:pctHeight>
+              </wp14:sizeRelV>
+            </wp:anchor>
+          </w:drawing>
+        </mc:Choice>
+        <mc:Fallback>
+          <w:pict>
+            <v:rect w14:anchorId="097EFCB1" id="Rectangle 2" o:spid="_x0000_s1026" style="position:absolute;margin-left:-78pt;margin-top:-34.65pt;width:608.4pt;height:81.75pt;z-index:-251657216;visibility:visible;mso-wrap-style:square;mso-width-percent:0;mso-height-percent:0;mso-wrap-distance-left:9pt;mso-wrap-distance-top:0;mso-wrap-distance-right:9pt;mso-wrap-distance-bottom:0;mso-position-horizontal:absolute;mso-position-horizontal-relative:text;mso-position-vertical:absolute;mso-position-vertical-relative:text;mso-width-percent:0;mso-height-percent:0;mso-width-relative:margin;mso-height-relative:margin;v-text-anchor:middle" o:gfxdata="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" fillcolor="#f3f3fa" stroked="f" strokeweight="1pt"/>
+          </w:pict>
+        </mc:Fallback>
+      </mc:AlternateContent>
+    </w:r>
+    <w:hyperlink r:id="rId1" w:history="1">
+      <w:r>
+        <w:rPr>
+          <w:rStyle w:val="Hyperlink"/>
+          <w:rFonts w:ascii="Segoe UI" w:hAnsi="Segoe UI" w:cs="Segoe UI"/>
+          <w:color w:val="050F1E"/>
+          <w:sz w:val="20"/>
+          <w:szCs w:val="20"/>
+        </w:rPr>
+        <w:t>morganwtlowe@gmail.com</w:t>
+      </w:r>
+    </w:hyperlink>
+    <w:r>
+      <w:rPr>
+        <w:rFonts w:ascii="Segoe UI" w:hAnsi="Segoe UI" w:cs="Segoe UI"/>
+        <w:color w:val="050F1E"/>
+        <w:sz w:val="20"/>
+        <w:szCs w:val="20"/>
+      </w:rPr>
+      <w:tab/>
+    </w:r>
+    <w:r>
+      <w:rPr>
+        <w:rFonts w:ascii="Segoe UI" w:hAnsi="Segoe UI" w:cs="Segoe UI"/>
+        <w:color w:val="050F1E"/>
+        <w:sz w:val="20"/>
+        <w:szCs w:val="20"/>
+      </w:rPr>
+      <w:tab/>
+      <w:t>07982939186</w:t>
+    </w:r>
+  </w:p>
+  <w:p>
+    <w:pPr>
+      <w:spacing w:line="240" w:lineRule="auto"/>
+      <w:rPr>
+        <w:rFonts w:ascii="Segoe UI" w:eastAsia="Arial Nova" w:hAnsi="Segoe UI" w:cs="Segoe UI"/>
+        <w:color w:val="050F1E"/>
+        <w:sz w:val="20"/>
+        <w:szCs w:val="20"/>
+        <w:u w:val="single"/>
+      </w:rPr>
+    </w:pPr>
+    <w:r>
+      <w:rPr>
+        <w:rFonts w:ascii="Segoe UI" w:eastAsia="Arial Nova" w:hAnsi="Segoe UI" w:cs="Segoe UI"/>
+        <w:color w:val="050F1E"/>
+        <w:sz w:val="20"/>
+        <w:szCs w:val="20"/>
+      </w:rPr>
+      <w:t xml:space="preserve">Portfolio: </w:t>
+    </w:r>
+    <w:hyperlink r:id="rId2" w:history="1">
+      <w:r>
+        <w:rPr>
+          <w:rStyle w:val="Hyperlink"/>
+          <w:rFonts w:ascii="Segoe UI" w:eastAsia="Arial Nova" w:hAnsi="Segoe UI" w:cs="Segoe UI"/>
+          <w:sz w:val="20"/>
+          <w:szCs w:val="20"/>
+        </w:rPr>
+        <w:t>https://morganlowegit.github.io/MorganLowePortfolio/index.html</w:t>
+      </w:r>
+    </w:hyperlink>
+  </w:p>
+  <w:p>
+    <w:pPr>
+      <w:pStyle w:val="Header"/>
+    </w:pPr>
+  </w:p>
+</w:hdr>
 </file>
 
 <file path=word/numbering.xml><?xml version="1.0" encoding="utf-8"?>
@@ -1308,6 +1697,83 @@
       <w:spacing w:val="5"/>
     </w:rPr>
   </w:style>
+  <w:style w:type="paragraph" w:styleId="Header">
+    <w:name w:val="header"/>
+    <w:basedOn w:val="Normal"/>
+    <w:link w:val="HeaderChar"/>
+    <w:uiPriority w:val="99"/>
+    <w:unhideWhenUsed/>
+    <w:rsid w:val="0058033D"/>
+    <w:pPr>
+      <w:tabs>
+        <w:tab w:val="center" w:pos="4513"/>
+        <w:tab w:val="right" w:pos="9026"/>
+      </w:tabs>
+      <w:spacing w:after="0" w:line="240" w:lineRule="auto"/>
+    </w:pPr>
+  </w:style>
+  <w:style w:type="character" w:customStyle="1" w:styleId="HeaderChar">
+    <w:name w:val="Header Char"/>
+    <w:basedOn w:val="DefaultParagraphFont"/>
+    <w:link w:val="Header"/>
+    <w:uiPriority w:val="99"/>
+    <w:rsid w:val="0058033D"/>
+    <w:rPr>
+      <w:rFonts w:eastAsiaTheme="minorEastAsia"/>
+      <w:kern w:val="0"/>
+      <w14:ligatures w14:val="none"/>
+    </w:rPr>
+  </w:style>
+  <w:style w:type="paragraph" w:styleId="Footer">
+    <w:name w:val="footer"/>
+    <w:basedOn w:val="Normal"/>
+    <w:link w:val="FooterChar"/>
+    <w:uiPriority w:val="99"/>
+    <w:unhideWhenUsed/>
+    <w:rsid w:val="0058033D"/>
+    <w:pPr>
+      <w:tabs>
+        <w:tab w:val="center" w:pos="4513"/>
+        <w:tab w:val="right" w:pos="9026"/>
+      </w:tabs>
+      <w:spacing w:after="0" w:line="240" w:lineRule="auto"/>
+    </w:pPr>
+  </w:style>
+  <w:style w:type="character" w:customStyle="1" w:styleId="FooterChar">
+    <w:name w:val="Footer Char"/>
+    <w:basedOn w:val="DefaultParagraphFont"/>
+    <w:link w:val="Footer"/>
+    <w:uiPriority w:val="99"/>
+    <w:rsid w:val="0058033D"/>
+    <w:rPr>
+      <w:rFonts w:eastAsiaTheme="minorEastAsia"/>
+      <w:kern w:val="0"/>
+      <w14:ligatures w14:val="none"/>
+    </w:rPr>
+  </w:style>
+  <w:style w:type="character" w:styleId="Hyperlink">
+    <w:name w:val="Hyperlink"/>
+    <w:basedOn w:val="DefaultParagraphFont"/>
+    <w:uiPriority w:val="99"/>
+    <w:unhideWhenUsed/>
+    <w:rsid w:val="0058033D"/>
+    <w:rPr>
+      <w:color w:val="467886" w:themeColor="hyperlink"/>
+      <w:u w:val="single"/>
+    </w:rPr>
+  </w:style>
+  <w:style w:type="character" w:styleId="UnresolvedMention">
+    <w:name w:val="Unresolved Mention"/>
+    <w:basedOn w:val="DefaultParagraphFont"/>
+    <w:uiPriority w:val="99"/>
+    <w:semiHidden/>
+    <w:unhideWhenUsed/>
+    <w:rsid w:val="00DA4068"/>
+    <w:rPr>
+      <w:color w:val="605E5C"/>
+      <w:shd w:val="clear" w:color="auto" w:fill="E1DFDD"/>
+    </w:rPr>
+  </w:style>
 </w:styles>
 </file>
 

</xml_diff>